<commit_message>
modiqué el manual de branchs
</commit_message>
<xml_diff>
--- a/EJERCICIO 01 BRANCH.docx
+++ b/EJERCICIO 01 BRANCH.docx
@@ -2004,7 +2004,7 @@
           <w:noProof/>
         </w:rPr>
         <w:drawing>
-          <wp:inline distT="0" distB="0" distL="0" distR="0" wp14:anchorId="568A8985" wp14:editId="1E3C1869">
+          <wp:inline distT="0" distB="0" distL="0" distR="0" wp14:anchorId="568A8985" wp14:editId="58C7A4C0">
             <wp:extent cx="3798332" cy="2971800"/>
             <wp:effectExtent l="0" t="0" r="0" b="0"/>
             <wp:docPr id="1766959586" name="Imagen 1"/>
@@ -2078,8 +2078,8 @@
           <w:noProof/>
         </w:rPr>
         <w:drawing>
-          <wp:inline distT="0" distB="0" distL="0" distR="0" wp14:anchorId="60CAE5AF" wp14:editId="5F927D09">
-            <wp:extent cx="4580085" cy="2543175"/>
+          <wp:inline distT="0" distB="0" distL="0" distR="0" wp14:anchorId="60CAE5AF" wp14:editId="01252A64">
+            <wp:extent cx="3852000" cy="2138893"/>
             <wp:effectExtent l="0" t="0" r="0" b="0"/>
             <wp:docPr id="45403910" name="Imagen 1"/>
             <wp:cNvGraphicFramePr>
@@ -2101,7 +2101,7 @@
                   <pic:spPr>
                     <a:xfrm>
                       <a:off x="0" y="0"/>
-                      <a:ext cx="4590158" cy="2548768"/>
+                      <a:ext cx="3852000" cy="2138893"/>
                     </a:xfrm>
                     <a:prstGeom prst="rect">
                       <a:avLst/>
@@ -2121,6 +2121,66 @@
           <w:rFonts w:ascii="Arial" w:hAnsi="Arial" w:cs="Arial"/>
         </w:rPr>
       </w:pPr>
+      <w:r>
+        <w:rPr>
+          <w:noProof/>
+        </w:rPr>
+        <w:drawing>
+          <wp:anchor distT="0" distB="0" distL="114300" distR="114300" simplePos="0" relativeHeight="251666432" behindDoc="0" locked="0" layoutInCell="1" allowOverlap="1" wp14:anchorId="72085A1B" wp14:editId="1CA28E13">
+            <wp:simplePos x="0" y="0"/>
+            <wp:positionH relativeFrom="column">
+              <wp:posOffset>434340</wp:posOffset>
+            </wp:positionH>
+            <wp:positionV relativeFrom="paragraph">
+              <wp:posOffset>149860</wp:posOffset>
+            </wp:positionV>
+            <wp:extent cx="3852000" cy="2291209"/>
+            <wp:effectExtent l="0" t="0" r="0" b="0"/>
+            <wp:wrapNone/>
+            <wp:docPr id="131411817" name="Imagen 1"/>
+            <wp:cNvGraphicFramePr>
+              <a:graphicFrameLocks xmlns:a="http://schemas.openxmlformats.org/drawingml/2006/main" noChangeAspect="1"/>
+            </wp:cNvGraphicFramePr>
+            <a:graphic xmlns:a="http://schemas.openxmlformats.org/drawingml/2006/main">
+              <a:graphicData uri="http://schemas.openxmlformats.org/drawingml/2006/picture">
+                <pic:pic xmlns:pic="http://schemas.openxmlformats.org/drawingml/2006/picture">
+                  <pic:nvPicPr>
+                    <pic:cNvPr id="131411817" name=""/>
+                    <pic:cNvPicPr/>
+                  </pic:nvPicPr>
+                  <pic:blipFill>
+                    <a:blip r:embed="rId20">
+                      <a:extLst>
+                        <a:ext uri="{28A0092B-C50C-407E-A947-70E740481C1C}">
+                          <a14:useLocalDpi xmlns:a14="http://schemas.microsoft.com/office/drawing/2010/main" val="0"/>
+                        </a:ext>
+                      </a:extLst>
+                    </a:blip>
+                    <a:stretch>
+                      <a:fillRect/>
+                    </a:stretch>
+                  </pic:blipFill>
+                  <pic:spPr>
+                    <a:xfrm>
+                      <a:off x="0" y="0"/>
+                      <a:ext cx="3852000" cy="2291209"/>
+                    </a:xfrm>
+                    <a:prstGeom prst="rect">
+                      <a:avLst/>
+                    </a:prstGeom>
+                  </pic:spPr>
+                </pic:pic>
+              </a:graphicData>
+            </a:graphic>
+            <wp14:sizeRelH relativeFrom="page">
+              <wp14:pctWidth>0</wp14:pctWidth>
+            </wp14:sizeRelH>
+            <wp14:sizeRelV relativeFrom="page">
+              <wp14:pctHeight>0</wp14:pctHeight>
+            </wp14:sizeRelV>
+          </wp:anchor>
+        </w:drawing>
+      </w:r>
     </w:p>
     <w:p>
       <w:pPr>
@@ -2219,7 +2279,11 @@
           <w:u w:val="single"/>
         </w:rPr>
       </w:pPr>
-      <w:r>
+    </w:p>
+    <w:p>
+      <w:pPr>
+        <w:pStyle w:val="Prrafodelista"/>
+        <w:jc w:val="center"/>
         <w:rPr>
           <w:rFonts w:ascii="Arial" w:hAnsi="Arial" w:cs="Arial"/>
           <w:b/>
@@ -2228,7 +2292,30 @@
           <w:szCs w:val="32"/>
           <w:u w:val="single"/>
         </w:rPr>
-        <w:lastRenderedPageBreak/>
+      </w:pPr>
+    </w:p>
+    <w:p>
+      <w:pPr>
+        <w:pStyle w:val="Prrafodelista"/>
+        <w:jc w:val="center"/>
+        <w:rPr>
+          <w:rFonts w:ascii="Arial" w:hAnsi="Arial" w:cs="Arial"/>
+          <w:b/>
+          <w:bCs/>
+          <w:sz w:val="32"/>
+          <w:szCs w:val="32"/>
+          <w:u w:val="single"/>
+        </w:rPr>
+      </w:pPr>
+      <w:r>
+        <w:rPr>
+          <w:rFonts w:ascii="Arial" w:hAnsi="Arial" w:cs="Arial"/>
+          <w:b/>
+          <w:bCs/>
+          <w:sz w:val="32"/>
+          <w:szCs w:val="32"/>
+          <w:u w:val="single"/>
+        </w:rPr>
         <w:t>CAPTURAS DE GITHUB</w:t>
       </w:r>
     </w:p>
@@ -2293,7 +2380,7 @@
                     <pic:cNvPicPr/>
                   </pic:nvPicPr>
                   <pic:blipFill>
-                    <a:blip r:embed="rId20"/>
+                    <a:blip r:embed="rId21"/>
                     <a:stretch>
                       <a:fillRect/>
                     </a:stretch>
@@ -2383,7 +2470,7 @@
                     <pic:cNvPicPr/>
                   </pic:nvPicPr>
                   <pic:blipFill>
-                    <a:blip r:embed="rId21"/>
+                    <a:blip r:embed="rId22"/>
                     <a:stretch>
                       <a:fillRect/>
                     </a:stretch>
@@ -2470,10 +2557,10 @@
           <w:noProof/>
         </w:rPr>
         <w:drawing>
-          <wp:inline distT="0" distB="0" distL="0" distR="0" wp14:anchorId="01C94E0A" wp14:editId="2580FC78">
-            <wp:extent cx="4320000" cy="2326623"/>
-            <wp:effectExtent l="19050" t="19050" r="23495" b="17145"/>
-            <wp:docPr id="1222701439" name="Imagen 1"/>
+          <wp:inline distT="0" distB="0" distL="0" distR="0" wp14:anchorId="20773B94" wp14:editId="0B75BAA1">
+            <wp:extent cx="4320000" cy="2308854"/>
+            <wp:effectExtent l="19050" t="19050" r="23495" b="15875"/>
+            <wp:docPr id="881485394" name="Imagen 1"/>
             <wp:cNvGraphicFramePr>
               <a:graphicFrameLocks xmlns:a="http://schemas.openxmlformats.org/drawingml/2006/main" noChangeAspect="1"/>
             </wp:cNvGraphicFramePr>
@@ -2481,11 +2568,11 @@
               <a:graphicData uri="http://schemas.openxmlformats.org/drawingml/2006/picture">
                 <pic:pic xmlns:pic="http://schemas.openxmlformats.org/drawingml/2006/picture">
                   <pic:nvPicPr>
-                    <pic:cNvPr id="1222701439" name=""/>
+                    <pic:cNvPr id="881485394" name=""/>
                     <pic:cNvPicPr/>
                   </pic:nvPicPr>
                   <pic:blipFill>
-                    <a:blip r:embed="rId22"/>
+                    <a:blip r:embed="rId23"/>
                     <a:stretch>
                       <a:fillRect/>
                     </a:stretch>
@@ -2493,7 +2580,7 @@
                   <pic:spPr>
                     <a:xfrm>
                       <a:off x="0" y="0"/>
-                      <a:ext cx="4320000" cy="2326623"/>
+                      <a:ext cx="4320000" cy="2308854"/>
                     </a:xfrm>
                     <a:prstGeom prst="rect">
                       <a:avLst/>

</xml_diff>